<commit_message>
Item #335, #341. Minor updates
</commit_message>
<xml_diff>
--- a/docs/Reuniones/Sprint 4/PruebasFunctionales/20131026 PT-335 Pruebas Funcionales - Editar Promoción.docx
+++ b/docs/Reuniones/Sprint 4/PruebasFunctionales/20131026 PT-335 Pruebas Funcionales - Editar Promoción.docx
@@ -260,10 +260,7 @@
         <w:t xml:space="preserve">La aplicación muestra </w:t>
       </w:r>
       <w:r>
-        <w:t>la sección “Promociones”</w:t>
-      </w:r>
-      <w:r>
-        <w:t xml:space="preserve"> </w:t>
+        <w:t xml:space="preserve">la sección “Promociones” </w:t>
       </w:r>
       <w:r>
         <w:t xml:space="preserve">(muestra </w:t>
@@ -407,6 +404,17 @@
         <w:t>promociones</w:t>
       </w:r>
       <w:r>
+        <w:t xml:space="preserve"> (solo se puede editar promociones cuya fecha de inicio sea posterior a la actual</w:t>
+      </w:r>
+      <w:r>
+        <w:t>, es decir promociones que no se encuentren activas</w:t>
+      </w:r>
+      <w:bookmarkStart w:id="0" w:name="_GoBack"/>
+      <w:bookmarkEnd w:id="0"/>
+      <w:r>
+        <w:t>)</w:t>
+      </w:r>
+      <w:r>
         <w:t>.</w:t>
       </w:r>
     </w:p>
@@ -472,8 +480,6 @@
         </w:rPr>
         <w:t>promoción</w:t>
       </w:r>
-      <w:bookmarkStart w:id="0" w:name="_GoBack"/>
-      <w:bookmarkEnd w:id="0"/>
       <w:r>
         <w:rPr>
           <w:i/>
@@ -734,13 +740,7 @@
         <w:rPr>
           <w:i/>
         </w:rPr>
-        <w:t>El administrador se encuentra en la sección “Promociones”</w:t>
-      </w:r>
-      <w:r>
-        <w:rPr>
-          <w:i/>
-        </w:rPr>
-        <w:t xml:space="preserve">. </w:t>
+        <w:t xml:space="preserve">El administrador se encuentra en la sección “Promociones”. </w:t>
       </w:r>
       <w:r>
         <w:rPr>
@@ -871,6 +871,7 @@
         </w:numPr>
       </w:pPr>
       <w:r>
+        <w:lastRenderedPageBreak/>
         <w:t>El administrador ve un mensaje de confirmación, y confirma la acción.</w:t>
       </w:r>
     </w:p>

</xml_diff>